<commit_message>
Update Miniprojekt S.2 Persistence-Fully Dressed (Place Order).docx
</commit_message>
<xml_diff>
--- a/Documents/Miniprojekt S.2 Persistence-Fully Dressed (Place Order).docx
+++ b/Documents/Miniprojekt S.2 Persistence-Fully Dressed (Place Order).docx
@@ -2,6 +2,24 @@
 <file path=word/document.xml><?xml version="1.0" encoding="utf-8"?>
 <w:document xmlns:wpc="http://schemas.microsoft.com/office/word/2010/wordprocessingCanvas" xmlns:cx="http://schemas.microsoft.com/office/drawing/2014/chartex" xmlns:cx1="http://schemas.microsoft.com/office/drawing/2015/9/8/chartex" xmlns:cx2="http://schemas.microsoft.com/office/drawing/2015/10/21/chartex" xmlns:cx3="http://schemas.microsoft.com/office/drawing/2016/5/9/chartex" xmlns:cx4="http://schemas.microsoft.com/office/drawing/2016/5/10/chartex" xmlns:cx5="http://schemas.microsoft.com/office/drawing/2016/5/11/chartex" xmlns:cx6="http://schemas.microsoft.com/office/drawing/2016/5/12/chartex" xmlns:cx7="http://schemas.microsoft.com/office/drawing/2016/5/13/chartex" xmlns:cx8="http://schemas.microsoft.com/office/drawing/2016/5/14/chartex" xmlns:mc="http://schemas.openxmlformats.org/markup-compatibility/2006" xmlns:aink="http://schemas.microsoft.com/office/drawing/2016/ink" xmlns:am3d="http://schemas.microsoft.com/office/drawing/2017/model3d" xmlns:o="urn:schemas-microsoft-com:office:office" xmlns:oel="http://schemas.microsoft.com/office/2019/extlst" xmlns:r="http://schemas.openxmlformats.org/officeDocument/2006/relationships" xmlns:m="http://schemas.openxmlformats.org/officeDocument/2006/math" xmlns:v="urn:schemas-microsoft-com:vml" xmlns:wp14="http://schemas.microsoft.com/office/word/2010/wordprocessingDrawing" xmlns:wp="http://schemas.openxmlformats.org/drawingml/2006/wordprocessingDrawing" xmlns:w10="urn:schemas-microsoft-com:office:word" xmlns:w="http://schemas.openxmlformats.org/wordprocessingml/2006/main" xmlns:w14="http://schemas.microsoft.com/office/word/2010/wordml" xmlns:w15="http://schemas.microsoft.com/office/word/2012/wordml" xmlns:w16cex="http://schemas.microsoft.com/office/word/2018/wordml/cex" xmlns:w16cid="http://schemas.microsoft.com/office/word/2016/wordml/cid" xmlns:w16="http://schemas.microsoft.com/office/word/2018/wordml" xmlns:w16du="http://schemas.microsoft.com/office/word/2023/wordml/word16du" xmlns:w16sdtdh="http://schemas.microsoft.com/office/word/2020/wordml/sdtdatahash" xmlns:w16sdtfl="http://schemas.microsoft.com/office/word/2024/wordml/sdtformatlock" xmlns:w16se="http://schemas.microsoft.com/office/word/2015/wordml/symex" xmlns:wpg="http://schemas.microsoft.com/office/word/2010/wordprocessingGroup" xmlns:wpi="http://schemas.microsoft.com/office/word/2010/wordprocessingInk" xmlns:wne="http://schemas.microsoft.com/office/word/2006/wordml" xmlns:wps="http://schemas.microsoft.com/office/word/2010/wordprocessingShape" mc:Ignorable="w14 w15 w16se w16cid w16 w16cex w16sdtdh w16sdtfl w16du wp14">
   <w:body>
+    <w:p>
+      <w:pPr>
+        <w:pStyle w:val="Heading1"/>
+      </w:pPr>
+      <w:proofErr w:type="spellStart"/>
+      <w:r>
+        <w:t>Fully</w:t>
+      </w:r>
+      <w:proofErr w:type="spellEnd"/>
+      <w:r>
+        <w:t xml:space="preserve"> </w:t>
+      </w:r>
+      <w:proofErr w:type="spellStart"/>
+      <w:r>
+        <w:t>Dressed</w:t>
+      </w:r>
+      <w:proofErr w:type="spellEnd"/>
+    </w:p>
     <w:tbl>
       <w:tblPr>
         <w:tblStyle w:val="TableGrid"/>
@@ -22,8 +40,21 @@
             <w:tcW w:w="2547" w:type="dxa"/>
           </w:tcPr>
           <w:p>
-            <w:r>
-              <w:t>Use Case Name:</w:t>
+            <w:proofErr w:type="spellStart"/>
+            <w:r>
+              <w:t>Use</w:t>
+            </w:r>
+            <w:proofErr w:type="spellEnd"/>
+            <w:r>
+              <w:t xml:space="preserve"> Case </w:t>
+            </w:r>
+            <w:proofErr w:type="spellStart"/>
+            <w:r>
+              <w:t>Name</w:t>
+            </w:r>
+            <w:proofErr w:type="spellEnd"/>
+            <w:r>
+              <w:t>:</w:t>
             </w:r>
           </w:p>
         </w:tc>
@@ -48,8 +79,21 @@
             <w:tcW w:w="2547" w:type="dxa"/>
           </w:tcPr>
           <w:p>
-            <w:r>
-              <w:t>Primary Actor:</w:t>
+            <w:proofErr w:type="spellStart"/>
+            <w:r>
+              <w:t>Primary</w:t>
+            </w:r>
+            <w:proofErr w:type="spellEnd"/>
+            <w:r>
+              <w:t xml:space="preserve"> </w:t>
+            </w:r>
+            <w:proofErr w:type="spellStart"/>
+            <w:r>
+              <w:t>Actor</w:t>
+            </w:r>
+            <w:proofErr w:type="spellEnd"/>
+            <w:r>
+              <w:t>:</w:t>
             </w:r>
           </w:p>
         </w:tc>
@@ -59,9 +103,11 @@
             <w:gridSpan w:val="2"/>
           </w:tcPr>
           <w:p>
+            <w:proofErr w:type="spellStart"/>
             <w:r>
               <w:t>Employee</w:t>
             </w:r>
+            <w:proofErr w:type="spellEnd"/>
           </w:p>
         </w:tc>
       </w:tr>
@@ -74,8 +120,13 @@
             <w:tcW w:w="2547" w:type="dxa"/>
           </w:tcPr>
           <w:p>
-            <w:r>
-              <w:t>Preconditions:</w:t>
+            <w:proofErr w:type="spellStart"/>
+            <w:r>
+              <w:t>Preconditions</w:t>
+            </w:r>
+            <w:proofErr w:type="spellEnd"/>
+            <w:r>
+              <w:t>:</w:t>
             </w:r>
           </w:p>
           <w:p>
@@ -91,10 +142,7 @@
           </w:tcPr>
           <w:p>
             <w:r>
-              <w:t>Medarbejderen har modtaget en ordre</w:t>
-            </w:r>
-            <w:r>
-              <w:t>.</w:t>
+              <w:t>Medarbejderen har modtaget en ordre.</w:t>
             </w:r>
           </w:p>
           <w:p/>
@@ -114,8 +162,13 @@
             <w:tcW w:w="2547" w:type="dxa"/>
           </w:tcPr>
           <w:p>
-            <w:r>
-              <w:t>Postconditions:</w:t>
+            <w:proofErr w:type="spellStart"/>
+            <w:r>
+              <w:t>Postconditions</w:t>
+            </w:r>
+            <w:proofErr w:type="spellEnd"/>
+            <w:r>
+              <w:t>:</w:t>
             </w:r>
           </w:p>
         </w:tc>
@@ -126,10 +179,7 @@
           </w:tcPr>
           <w:p>
             <w:r>
-              <w:t>Ordren er færdig</w:t>
-            </w:r>
-            <w:r>
-              <w:t>registreret.</w:t>
+              <w:t>Ordren er færdigregistreret.</w:t>
             </w:r>
           </w:p>
         </w:tc>
@@ -143,8 +193,13 @@
             <w:tcW w:w="2547" w:type="dxa"/>
           </w:tcPr>
           <w:p>
-            <w:r>
-              <w:t>Frequency:</w:t>
+            <w:proofErr w:type="spellStart"/>
+            <w:r>
+              <w:t>Frequency</w:t>
+            </w:r>
+            <w:proofErr w:type="spellEnd"/>
+            <w:r>
+              <w:t>:</w:t>
             </w:r>
           </w:p>
         </w:tc>
@@ -155,13 +210,7 @@
           </w:tcPr>
           <w:p>
             <w:r>
-              <w:t>0 - 50</w:t>
-            </w:r>
-            <w:r>
-              <w:t xml:space="preserve"> Gange om dagen</w:t>
-            </w:r>
-            <w:r>
-              <w:t>.</w:t>
+              <w:t>0 - 50 Gange om dagen.</w:t>
             </w:r>
           </w:p>
         </w:tc>
@@ -185,9 +234,19 @@
             <w:tcW w:w="3402" w:type="dxa"/>
           </w:tcPr>
           <w:p>
-            <w:r>
-              <w:t>Actor - Employee</w:t>
-            </w:r>
+            <w:proofErr w:type="spellStart"/>
+            <w:r>
+              <w:t>Actor</w:t>
+            </w:r>
+            <w:proofErr w:type="spellEnd"/>
+            <w:r>
+              <w:t xml:space="preserve"> - </w:t>
+            </w:r>
+            <w:proofErr w:type="spellStart"/>
+            <w:r>
+              <w:t>Employee</w:t>
+            </w:r>
+            <w:proofErr w:type="spellEnd"/>
           </w:p>
         </w:tc>
         <w:tc>
@@ -224,25 +283,7 @@
               </w:numPr>
             </w:pPr>
             <w:r>
-              <w:t xml:space="preserve">Medarbejderen </w:t>
-            </w:r>
-            <w:r>
-              <w:t>placerer</w:t>
-            </w:r>
-            <w:r>
-              <w:t xml:space="preserve"> </w:t>
-            </w:r>
-            <w:r>
-              <w:t xml:space="preserve">en ny </w:t>
-            </w:r>
-            <w:r>
-              <w:t>ordre i systemet</w:t>
-            </w:r>
-            <w:r>
-              <w:t xml:space="preserve"> med Customer-type data</w:t>
-            </w:r>
-            <w:r>
-              <w:t>.</w:t>
+              <w:t>Medarbejderen placerer en ny ordre i systemet med Customer-type data.</w:t>
             </w:r>
           </w:p>
         </w:tc>
@@ -287,13 +328,7 @@
               </w:numPr>
             </w:pPr>
             <w:r>
-              <w:t xml:space="preserve">Medarbejderen indsætter </w:t>
-            </w:r>
-            <w:r>
-              <w:t>produktdata</w:t>
-            </w:r>
-            <w:r>
-              <w:t>.</w:t>
+              <w:t>Medarbejderen indsætter produktdata.</w:t>
             </w:r>
           </w:p>
         </w:tc>
@@ -310,13 +345,7 @@
               </w:numPr>
             </w:pPr>
             <w:r>
-              <w:t>Systemet søger efter ordrens indhold i Warehouse</w:t>
-            </w:r>
-            <w:r>
-              <w:t xml:space="preserve"> og returnere produktet og reservere det</w:t>
-            </w:r>
-            <w:r>
-              <w:t>.</w:t>
+              <w:t>Systemet søger efter ordrens indhold i Warehouse og returnere produktet og reservere det.</w:t>
             </w:r>
           </w:p>
         </w:tc>
@@ -386,16 +415,7 @@
           </w:tcPr>
           <w:p>
             <w:r>
-              <w:t xml:space="preserve">1A. Customer-type </w:t>
-            </w:r>
-            <w:r>
-              <w:t>eksisterer</w:t>
-            </w:r>
-            <w:r>
-              <w:t xml:space="preserve"> ikke i systemet.</w:t>
-            </w:r>
-            <w:r>
-              <w:t xml:space="preserve"> </w:t>
+              <w:t xml:space="preserve">1A. Customer-type eksisterer ikke i systemet. </w:t>
             </w:r>
           </w:p>
           <w:p>
@@ -406,10 +426,7 @@
           <w:p/>
           <w:p>
             <w:r>
-              <w:t>4</w:t>
-            </w:r>
-            <w:r>
-              <w:t>A. Systemet kan ikke finde produktet i Warehouse.</w:t>
+              <w:t>4A. Systemet kan ikke finde produktet i Warehouse.</w:t>
             </w:r>
           </w:p>
           <w:p>
@@ -428,6 +445,229 @@
       </w:tr>
     </w:tbl>
     <w:p/>
+    <w:p>
+      <w:pPr>
+        <w:spacing w:line="360" w:lineRule="auto"/>
+        <w:rPr>
+          <w:rFonts w:ascii="Times New Roman" w:hAnsi="Times New Roman" w:cs="Times New Roman"/>
+          <w:sz w:val="24"/>
+          <w:szCs w:val="24"/>
+        </w:rPr>
+      </w:pPr>
+      <w:proofErr w:type="spellStart"/>
+      <w:r>
+        <w:rPr>
+          <w:rFonts w:ascii="Times New Roman" w:hAnsi="Times New Roman" w:cs="Times New Roman"/>
+          <w:sz w:val="24"/>
+          <w:szCs w:val="24"/>
+        </w:rPr>
+        <w:t>Use</w:t>
+      </w:r>
+      <w:proofErr w:type="spellEnd"/>
+      <w:r>
+        <w:rPr>
+          <w:rFonts w:ascii="Times New Roman" w:hAnsi="Times New Roman" w:cs="Times New Roman"/>
+          <w:sz w:val="24"/>
+          <w:szCs w:val="24"/>
+        </w:rPr>
+        <w:t xml:space="preserve"> casen Place Order beskriver, hvordan en medarbejder hos Western Style Ltd. registrerer en ny ordre i systemet, efter at en kunde har placeret en bestilling via telefon eller e-mail. Formålet er at sikre en korrekt og effektiv håndtering af kunde- og produktdata, så varerne kan reserveres og klargøres til levering eller afhentning.</w:t>
+      </w:r>
+    </w:p>
+    <w:p>
+      <w:pPr>
+        <w:spacing w:line="360" w:lineRule="auto"/>
+        <w:rPr>
+          <w:rFonts w:ascii="Times New Roman" w:hAnsi="Times New Roman" w:cs="Times New Roman"/>
+          <w:sz w:val="24"/>
+          <w:szCs w:val="24"/>
+        </w:rPr>
+      </w:pPr>
+      <w:r>
+        <w:rPr>
+          <w:rFonts w:ascii="Times New Roman" w:hAnsi="Times New Roman" w:cs="Times New Roman"/>
+          <w:sz w:val="24"/>
+          <w:szCs w:val="24"/>
+        </w:rPr>
+        <w:t>Når medarbejderen modtager ordren, starter processen med at finde kundens oplysninger i databasen. Hvis kunden ikke allerede eksisterer, skal medarbejderen oprette en ny kundepost.</w:t>
+      </w:r>
+      <w:r>
+        <w:rPr>
+          <w:rFonts w:ascii="Times New Roman" w:hAnsi="Times New Roman" w:cs="Times New Roman"/>
+          <w:sz w:val="24"/>
+          <w:szCs w:val="24"/>
+        </w:rPr>
+        <w:t xml:space="preserve"> </w:t>
+      </w:r>
+      <w:r>
+        <w:rPr>
+          <w:rFonts w:ascii="Times New Roman" w:hAnsi="Times New Roman" w:cs="Times New Roman"/>
+          <w:sz w:val="24"/>
+          <w:szCs w:val="24"/>
+        </w:rPr>
+        <w:t xml:space="preserve">Herefter oprettes en ny ordre, og medarbejderen registrerer de ønskede produkter i systemet. </w:t>
+      </w:r>
+      <w:r>
+        <w:rPr>
+          <w:rFonts w:ascii="Times New Roman" w:hAnsi="Times New Roman" w:cs="Times New Roman"/>
+          <w:sz w:val="24"/>
+          <w:szCs w:val="24"/>
+        </w:rPr>
+        <w:lastRenderedPageBreak/>
+        <w:t>Systemet søger derefter i lagerdatabasen (Warehouse) for at kontrollere, om produkterne er på lager, og reserverer dem midlertidigt, så de ikke kan bestilles af andre.</w:t>
+      </w:r>
+    </w:p>
+    <w:p>
+      <w:pPr>
+        <w:spacing w:line="360" w:lineRule="auto"/>
+        <w:rPr>
+          <w:rFonts w:ascii="Times New Roman" w:hAnsi="Times New Roman" w:cs="Times New Roman"/>
+          <w:sz w:val="24"/>
+          <w:szCs w:val="24"/>
+        </w:rPr>
+      </w:pPr>
+      <w:r>
+        <w:rPr>
+          <w:rFonts w:ascii="Times New Roman" w:hAnsi="Times New Roman" w:cs="Times New Roman"/>
+          <w:sz w:val="24"/>
+          <w:szCs w:val="24"/>
+        </w:rPr>
+        <w:t xml:space="preserve">For hver vare, der tilføjes, opdaterer systemet lagerbeholdningen og sikrer, at der tages højde for forskellige lagre, herunder det mobile lager, som bruges til festivaler og markeder. Når alle produkter er registreret, vurderer systemet, om kunden opfylder betingelserne for rabat eller gratis levering — </w:t>
+      </w:r>
+      <w:r>
+        <w:rPr>
+          <w:rFonts w:ascii="Times New Roman" w:hAnsi="Times New Roman" w:cs="Times New Roman"/>
+          <w:sz w:val="24"/>
+          <w:szCs w:val="24"/>
+        </w:rPr>
+        <w:t>f.eks.</w:t>
+      </w:r>
+      <w:r>
+        <w:rPr>
+          <w:rFonts w:ascii="Times New Roman" w:hAnsi="Times New Roman" w:cs="Times New Roman"/>
+          <w:sz w:val="24"/>
+          <w:szCs w:val="24"/>
+        </w:rPr>
+        <w:t xml:space="preserve"> hvis et klubkøb overstiger 1.500 DKK</w:t>
+      </w:r>
+      <w:r>
+        <w:rPr>
+          <w:rFonts w:ascii="Times New Roman" w:hAnsi="Times New Roman" w:cs="Times New Roman"/>
+          <w:sz w:val="24"/>
+          <w:szCs w:val="24"/>
+        </w:rPr>
+        <w:t xml:space="preserve"> får man rabat</w:t>
+      </w:r>
+      <w:r>
+        <w:rPr>
+          <w:rFonts w:ascii="Times New Roman" w:hAnsi="Times New Roman" w:cs="Times New Roman"/>
+          <w:sz w:val="24"/>
+          <w:szCs w:val="24"/>
+        </w:rPr>
+        <w:t>, eller en privatkunde handler for mere end 2.500 DKK</w:t>
+      </w:r>
+      <w:r>
+        <w:rPr>
+          <w:rFonts w:ascii="Times New Roman" w:hAnsi="Times New Roman" w:cs="Times New Roman"/>
+          <w:sz w:val="24"/>
+          <w:szCs w:val="24"/>
+        </w:rPr>
+        <w:t xml:space="preserve"> får man gratis levering</w:t>
+      </w:r>
+      <w:r>
+        <w:rPr>
+          <w:rFonts w:ascii="Times New Roman" w:hAnsi="Times New Roman" w:cs="Times New Roman"/>
+          <w:sz w:val="24"/>
+          <w:szCs w:val="24"/>
+        </w:rPr>
+        <w:t>.</w:t>
+      </w:r>
+    </w:p>
+    <w:p>
+      <w:pPr>
+        <w:spacing w:line="360" w:lineRule="auto"/>
+        <w:rPr>
+          <w:rFonts w:ascii="Times New Roman" w:hAnsi="Times New Roman" w:cs="Times New Roman"/>
+          <w:sz w:val="24"/>
+          <w:szCs w:val="24"/>
+        </w:rPr>
+      </w:pPr>
+      <w:r>
+        <w:rPr>
+          <w:rFonts w:ascii="Times New Roman" w:hAnsi="Times New Roman" w:cs="Times New Roman"/>
+          <w:sz w:val="24"/>
+          <w:szCs w:val="24"/>
+        </w:rPr>
+        <w:t>Når alle oplysninger er registreret og kontrolleret, markeres ordren som færdig, og systemet genererer en bekræftelse, der kan bruges til fakturering og afsendelse af varer.</w:t>
+      </w:r>
+      <w:r>
+        <w:rPr>
+          <w:rFonts w:ascii="Times New Roman" w:hAnsi="Times New Roman" w:cs="Times New Roman"/>
+          <w:sz w:val="24"/>
+          <w:szCs w:val="24"/>
+        </w:rPr>
+        <w:t xml:space="preserve"> </w:t>
+      </w:r>
+      <w:r>
+        <w:rPr>
+          <w:rFonts w:ascii="Times New Roman" w:hAnsi="Times New Roman" w:cs="Times New Roman"/>
+          <w:sz w:val="24"/>
+          <w:szCs w:val="24"/>
+        </w:rPr>
+        <w:t xml:space="preserve">Er findes to alternativ forløb </w:t>
+      </w:r>
+      <w:r>
+        <w:rPr>
+          <w:rFonts w:ascii="Times New Roman" w:hAnsi="Times New Roman" w:cs="Times New Roman"/>
+          <w:sz w:val="24"/>
+          <w:szCs w:val="24"/>
+        </w:rPr>
+        <w:t xml:space="preserve">i </w:t>
+      </w:r>
+      <w:proofErr w:type="spellStart"/>
+      <w:r>
+        <w:rPr>
+          <w:rFonts w:ascii="Times New Roman" w:hAnsi="Times New Roman" w:cs="Times New Roman"/>
+          <w:sz w:val="24"/>
+          <w:szCs w:val="24"/>
+        </w:rPr>
+        <w:t>use</w:t>
+      </w:r>
+      <w:proofErr w:type="spellEnd"/>
+      <w:r>
+        <w:rPr>
+          <w:rFonts w:ascii="Times New Roman" w:hAnsi="Times New Roman" w:cs="Times New Roman"/>
+          <w:sz w:val="24"/>
+          <w:szCs w:val="24"/>
+        </w:rPr>
+        <w:t xml:space="preserve"> casen. Det første (1A) opstår, hvis kunden ikke findes i systemet. I dette tilfælde skal medarbejderen kontakte kunden for at indhente de nødvendige oplysninger og eventuelt oprette kunden i databasen. Det andet alternativ flow (4A) opstår, hvis systemet ikke kan finde et produkt i lagerdatabasen. I så flad informeres medarbejderen om, at produktet er ugyldigt eller ikke på lager, hvorefter produktet må fjernes fra ordren eller erstattes</w:t>
+      </w:r>
+      <w:r>
+        <w:rPr>
+          <w:rFonts w:ascii="Times New Roman" w:hAnsi="Times New Roman" w:cs="Times New Roman"/>
+          <w:sz w:val="24"/>
+          <w:szCs w:val="24"/>
+        </w:rPr>
+        <w:t xml:space="preserve"> af et andet.</w:t>
+      </w:r>
+    </w:p>
+    <w:p>
+      <w:pPr>
+        <w:spacing w:line="360" w:lineRule="auto"/>
+        <w:rPr>
+          <w:rFonts w:ascii="Times New Roman" w:hAnsi="Times New Roman" w:cs="Times New Roman"/>
+          <w:sz w:val="24"/>
+          <w:szCs w:val="24"/>
+        </w:rPr>
+      </w:pPr>
+      <w:r>
+        <w:rPr>
+          <w:rFonts w:ascii="Times New Roman" w:hAnsi="Times New Roman" w:cs="Times New Roman"/>
+          <w:sz w:val="24"/>
+          <w:szCs w:val="24"/>
+        </w:rPr>
+        <w:t>Når alle trin er gennemført uden fejl, er ordren fuldt registreret og gemt i systemet.</w:t>
+      </w:r>
+    </w:p>
     <w:sectPr>
       <w:pgSz w:w="11906" w:h="16838"/>
       <w:pgMar w:top="1701" w:right="1134" w:bottom="1701" w:left="1134" w:header="708" w:footer="708" w:gutter="0"/>
@@ -1230,7 +1470,6 @@
   <w:style w:type="character" w:default="1" w:styleId="DefaultParagraphFont">
     <w:name w:val="Default Paragraph Font"/>
     <w:uiPriority w:val="1"/>
-    <w:semiHidden/>
     <w:unhideWhenUsed/>
   </w:style>
   <w:style w:type="table" w:default="1" w:styleId="TableNormal">

</xml_diff>